<commit_message>
fix: se arreglo la lista de cotejo
se arreglo la lista de cotejo
</commit_message>
<xml_diff>
--- a/Lista de cotejo the last level.docx
+++ b/Lista de cotejo the last level.docx
@@ -10,11 +10,11 @@
         <w:tblLook w:val="04A0" w:firstRow="1" w:lastRow="0" w:firstColumn="1" w:lastColumn="0" w:noHBand="0" w:noVBand="1"/>
       </w:tblPr>
       <w:tblGrid>
-        <w:gridCol w:w="1697"/>
-        <w:gridCol w:w="2399"/>
-        <w:gridCol w:w="2525"/>
-        <w:gridCol w:w="1636"/>
-        <w:gridCol w:w="5416"/>
+        <w:gridCol w:w="1700"/>
+        <w:gridCol w:w="2406"/>
+        <w:gridCol w:w="2531"/>
+        <w:gridCol w:w="1585"/>
+        <w:gridCol w:w="5451"/>
       </w:tblGrid>
       <w:tr>
         <w:tc>
@@ -550,11 +550,9 @@
             <w:tcW w:w="5451" w:type="dxa"/>
           </w:tcPr>
           <w:p>
-            <w:proofErr w:type="spellStart"/>
-            <w:r>
-              <w:t>Participacion</w:t>
-            </w:r>
-            <w:proofErr w:type="spellEnd"/>
+            <w:r>
+              <w:t>Se trabajo exitosamente como se solicitó</w:t>
+            </w:r>
             <w:r>
               <w:t xml:space="preserve"> en la configuración e integración de </w:t>
             </w:r>
@@ -630,46 +628,29 @@
             <w:tcW w:w="1585" w:type="dxa"/>
           </w:tcPr>
           <w:p>
+            <w:r>
+              <w:t>50%</w:t>
+            </w:r>
+          </w:p>
+        </w:tc>
+        <w:tc>
+          <w:tcPr>
+            <w:tcW w:w="5451" w:type="dxa"/>
+          </w:tcPr>
+          <w:p>
+            <w:r>
+              <w:t xml:space="preserve">Se trabajo exitosamente como se solicitó en la configuración e integración de </w:t>
+            </w:r>
             <w:proofErr w:type="spellStart"/>
             <w:r>
-              <w:t>Participacion</w:t>
+              <w:t>firebase</w:t>
             </w:r>
             <w:proofErr w:type="spellEnd"/>
             <w:r>
-              <w:t xml:space="preserve"> en la configuración e integración de </w:t>
-            </w:r>
-            <w:proofErr w:type="spellStart"/>
-            <w:r>
-              <w:t>firebase</w:t>
-            </w:r>
-            <w:proofErr w:type="spellEnd"/>
-            <w:r>
               <w:t xml:space="preserve"> </w:t>
             </w:r>
           </w:p>
-        </w:tc>
-        <w:tc>
-          <w:tcPr>
-            <w:tcW w:w="5451" w:type="dxa"/>
-          </w:tcPr>
-          <w:p>
-            <w:proofErr w:type="spellStart"/>
-            <w:r>
-              <w:t>Participacion</w:t>
-            </w:r>
-            <w:proofErr w:type="spellEnd"/>
-            <w:r>
-              <w:t xml:space="preserve"> en la configuración e integración de </w:t>
-            </w:r>
-            <w:proofErr w:type="spellStart"/>
-            <w:r>
-              <w:t>firebase</w:t>
-            </w:r>
-            <w:proofErr w:type="spellEnd"/>
-            <w:r>
-              <w:t xml:space="preserve"> </w:t>
-            </w:r>
-          </w:p>
+          <w:p/>
         </w:tc>
       </w:tr>
     </w:tbl>
@@ -1410,6 +1391,7 @@
   <w:style w:type="character" w:default="1" w:styleId="Fuentedeprrafopredeter">
     <w:name w:val="Default Paragraph Font"/>
     <w:uiPriority w:val="1"/>
+    <w:semiHidden/>
     <w:unhideWhenUsed/>
   </w:style>
   <w:style w:type="table" w:default="1" w:styleId="Tablanormal">

</xml_diff>